<commit_message>
Exercise 3: Google Fonts, float
</commit_message>
<xml_diff>
--- a/HTML_und_CSS.docx
+++ b/HTML_und_CSS.docx
@@ -22639,273 +22639,310 @@
     <w:p>
       <w:pPr>
         <w:pStyle w:val="HTMLVorformatiert"/>
+        <w:rPr>
+          <w:lang w:val="en-GB"/>
+        </w:rPr>
       </w:pPr>
       <w:r>
         <w:tab/>
+      </w:r>
+      <w:r>
+        <w:rPr>
+          <w:lang w:val="en-GB"/>
+        </w:rPr>
         <w:t>&lt;/</w:t>
       </w:r>
-      <w:proofErr w:type="spellStart"/>
       <w:r>
         <w:rPr>
           <w:rStyle w:val="end-tag"/>
           <w:rFonts w:eastAsiaTheme="majorEastAsia"/>
+          <w:lang w:val="en-GB"/>
         </w:rPr>
         <w:t>body</w:t>
       </w:r>
-      <w:proofErr w:type="spellEnd"/>
-      <w:r>
+      <w:r>
+        <w:rPr>
+          <w:lang w:val="en-GB"/>
+        </w:rPr>
         <w:t>&gt;</w:t>
       </w:r>
     </w:p>
     <w:p>
       <w:pPr>
         <w:pStyle w:val="HTMLVorformatiert"/>
+        <w:rPr>
+          <w:lang w:val="en-GB"/>
+        </w:rPr>
       </w:pPr>
     </w:p>
     <w:p>
       <w:pPr>
         <w:pStyle w:val="HTMLVorformatiert"/>
-      </w:pPr>
-      <w:r>
+        <w:rPr>
+          <w:lang w:val="en-GB"/>
+        </w:rPr>
+      </w:pPr>
+      <w:r>
+        <w:rPr>
+          <w:lang w:val="en-GB"/>
+        </w:rPr>
         <w:t>&lt;/</w:t>
       </w:r>
-      <w:proofErr w:type="spellStart"/>
       <w:r>
         <w:rPr>
           <w:rStyle w:val="end-tag"/>
           <w:rFonts w:eastAsiaTheme="majorEastAsia"/>
+          <w:lang w:val="en-GB"/>
         </w:rPr>
         <w:t>html</w:t>
       </w:r>
+      <w:r>
+        <w:rPr>
+          <w:lang w:val="en-GB"/>
+        </w:rPr>
+        <w:t>&gt;</w:t>
+      </w:r>
+    </w:p>
+    <w:p>
+      <w:pPr>
+        <w:rPr>
+          <w:lang w:val="en-GB"/>
+        </w:rPr>
+      </w:pPr>
+    </w:p>
+    <w:p>
+      <w:pPr>
+        <w:rPr>
+          <w:lang w:val="en-GB"/>
+        </w:rPr>
+      </w:pPr>
+      <w:r>
+        <w:rPr>
+          <w:lang w:val="en-GB"/>
+        </w:rPr>
+        <w:t>inlineBlock.css</w:t>
+      </w:r>
+    </w:p>
+    <w:p>
+      <w:pPr>
+        <w:rPr>
+          <w:rFonts w:ascii="Courier New" w:hAnsi="Courier New" w:cs="Courier New"/>
+          <w:lang w:val="en-GB"/>
+        </w:rPr>
+      </w:pPr>
+      <w:r>
+        <w:rPr>
+          <w:rFonts w:ascii="Courier New" w:hAnsi="Courier New" w:cs="Courier New"/>
+          <w:lang w:val="en-GB"/>
+        </w:rPr>
+        <w:t>span, u, strong {</w:t>
+      </w:r>
+      <w:r>
+        <w:rPr>
+          <w:rFonts w:ascii="Courier New" w:hAnsi="Courier New" w:cs="Courier New"/>
+          <w:lang w:val="en-GB"/>
+        </w:rPr>
+        <w:br/>
+      </w:r>
+      <w:r>
+        <w:rPr>
+          <w:rFonts w:ascii="Courier New" w:hAnsi="Courier New" w:cs="Courier New"/>
+          <w:lang w:val="en-GB"/>
+        </w:rPr>
+        <w:t xml:space="preserve">  width: 300px;</w:t>
+      </w:r>
+      <w:r>
+        <w:rPr>
+          <w:rFonts w:ascii="Courier New" w:hAnsi="Courier New" w:cs="Courier New"/>
+          <w:lang w:val="en-GB"/>
+        </w:rPr>
+        <w:br/>
+      </w:r>
+      <w:r>
+        <w:rPr>
+          <w:rFonts w:ascii="Courier New" w:hAnsi="Courier New" w:cs="Courier New"/>
+          <w:lang w:val="en-GB"/>
+        </w:rPr>
+        <w:t xml:space="preserve">  height: 300px;</w:t>
+      </w:r>
+      <w:r>
+        <w:rPr>
+          <w:rFonts w:ascii="Courier New" w:hAnsi="Courier New" w:cs="Courier New"/>
+          <w:lang w:val="en-GB"/>
+        </w:rPr>
+        <w:br/>
+      </w:r>
+      <w:r>
+        <w:rPr>
+          <w:rFonts w:ascii="Courier New" w:hAnsi="Courier New" w:cs="Courier New"/>
+          <w:lang w:val="en-GB"/>
+        </w:rPr>
+        <w:t>}</w:t>
+      </w:r>
+    </w:p>
+    <w:p>
+      <w:pPr>
+        <w:rPr>
+          <w:rFonts w:ascii="Courier New" w:hAnsi="Courier New" w:cs="Courier New"/>
+          <w:lang w:val="en-GB"/>
+        </w:rPr>
+      </w:pPr>
+      <w:r>
+        <w:rPr>
+          <w:rFonts w:ascii="Courier New" w:hAnsi="Courier New" w:cs="Courier New"/>
+          <w:lang w:val="en-GB"/>
+        </w:rPr>
+        <w:t>div {</w:t>
+      </w:r>
+      <w:r>
+        <w:rPr>
+          <w:rFonts w:ascii="Courier New" w:hAnsi="Courier New" w:cs="Courier New"/>
+          <w:lang w:val="en-GB"/>
+        </w:rPr>
+        <w:br/>
+      </w:r>
+      <w:r>
+        <w:rPr>
+          <w:rFonts w:ascii="Courier New" w:hAnsi="Courier New" w:cs="Courier New"/>
+          <w:lang w:val="en-GB"/>
+        </w:rPr>
+        <w:t xml:space="preserve">  width: 300px;</w:t>
+      </w:r>
+      <w:r>
+        <w:rPr>
+          <w:rFonts w:ascii="Courier New" w:hAnsi="Courier New" w:cs="Courier New"/>
+          <w:lang w:val="en-GB"/>
+        </w:rPr>
+        <w:br/>
+      </w:r>
+      <w:r>
+        <w:rPr>
+          <w:rFonts w:ascii="Courier New" w:hAnsi="Courier New" w:cs="Courier New"/>
+          <w:lang w:val="en-GB"/>
+        </w:rPr>
+        <w:t xml:space="preserve">  height: 300px;</w:t>
+      </w:r>
+      <w:r>
+        <w:rPr>
+          <w:rFonts w:ascii="Courier New" w:hAnsi="Courier New" w:cs="Courier New"/>
+          <w:lang w:val="en-GB"/>
+        </w:rPr>
+        <w:br/>
+      </w:r>
+      <w:r>
+        <w:rPr>
+          <w:rFonts w:ascii="Courier New" w:hAnsi="Courier New" w:cs="Courier New"/>
+          <w:lang w:val="en-GB"/>
+        </w:rPr>
+        <w:t>}</w:t>
+      </w:r>
+    </w:p>
+    <w:p>
+      <w:pPr>
+        <w:rPr>
+          <w:rFonts w:ascii="Courier New" w:hAnsi="Courier New" w:cs="Courier New"/>
+          <w:lang w:val="en-GB"/>
+        </w:rPr>
+      </w:pPr>
+      <w:r>
+        <w:rPr>
+          <w:rFonts w:ascii="Courier New" w:hAnsi="Courier New" w:cs="Courier New"/>
+          <w:lang w:val="en-GB"/>
+        </w:rPr>
+        <w:t>p, div, h1 {</w:t>
+      </w:r>
+      <w:r>
+        <w:rPr>
+          <w:rFonts w:ascii="Courier New" w:hAnsi="Courier New" w:cs="Courier New"/>
+          <w:lang w:val="en-GB"/>
+        </w:rPr>
+        <w:br/>
+      </w:r>
+      <w:r>
+        <w:rPr>
+          <w:rFonts w:ascii="Courier New" w:hAnsi="Courier New" w:cs="Courier New"/>
+          <w:lang w:val="en-GB"/>
+        </w:rPr>
+        <w:t xml:space="preserve">  </w:t>
+      </w:r>
+      <w:r>
+        <w:rPr>
+          <w:rFonts w:ascii="Courier New" w:hAnsi="Courier New" w:cs="Courier New"/>
+          <w:lang w:val="en-GB"/>
+        </w:rPr>
+        <w:t>background-</w:t>
+      </w:r>
+      <w:proofErr w:type="spellStart"/>
+      <w:r>
+        <w:rPr>
+          <w:rFonts w:ascii="Courier New" w:hAnsi="Courier New" w:cs="Courier New"/>
+          <w:lang w:val="en-GB"/>
+        </w:rPr>
+        <w:t>color</w:t>
+      </w:r>
       <w:proofErr w:type="spellEnd"/>
       <w:r>
-        <w:t>&gt;</w:t>
-      </w:r>
-    </w:p>
-    <w:p>
-      <w:pPr>
-        <w:rPr>
-          <w:lang w:val="en-GB"/>
-        </w:rPr>
-      </w:pPr>
-    </w:p>
-    <w:p>
-      <w:pPr>
-        <w:rPr>
-          <w:lang w:val="en-GB"/>
-        </w:rPr>
-      </w:pPr>
-      <w:r>
-        <w:rPr>
-          <w:lang w:val="en-GB"/>
-        </w:rPr>
-        <w:t>inlineBlock.css</w:t>
-      </w:r>
-    </w:p>
-    <w:p>
-      <w:pPr>
         <w:rPr>
           <w:rFonts w:ascii="Courier New" w:hAnsi="Courier New" w:cs="Courier New"/>
           <w:lang w:val="en-GB"/>
         </w:rPr>
-      </w:pPr>
+        <w:t>: #00F;</w:t>
+      </w:r>
       <w:r>
         <w:rPr>
           <w:rFonts w:ascii="Courier New" w:hAnsi="Courier New" w:cs="Courier New"/>
           <w:lang w:val="en-GB"/>
         </w:rPr>
-        <w:t>span, u, strong {</w:t>
+        <w:br/>
       </w:r>
       <w:r>
         <w:rPr>
           <w:rFonts w:ascii="Courier New" w:hAnsi="Courier New" w:cs="Courier New"/>
           <w:lang w:val="en-GB"/>
         </w:rPr>
-        <w:br/>
-      </w:r>
-      <w:r>
-        <w:rPr>
-          <w:rFonts w:ascii="Courier New" w:hAnsi="Courier New" w:cs="Courier New"/>
-          <w:lang w:val="en-GB"/>
-        </w:rPr>
-        <w:t xml:space="preserve">  width: 300px;</w:t>
-      </w:r>
-      <w:r>
-        <w:rPr>
-          <w:rFonts w:ascii="Courier New" w:hAnsi="Courier New" w:cs="Courier New"/>
-          <w:lang w:val="en-GB"/>
-        </w:rPr>
-        <w:br/>
-      </w:r>
-      <w:r>
-        <w:rPr>
-          <w:rFonts w:ascii="Courier New" w:hAnsi="Courier New" w:cs="Courier New"/>
-          <w:lang w:val="en-GB"/>
-        </w:rPr>
-        <w:t xml:space="preserve">  height: 300px;</w:t>
-      </w:r>
-      <w:r>
-        <w:rPr>
-          <w:rFonts w:ascii="Courier New" w:hAnsi="Courier New" w:cs="Courier New"/>
-          <w:lang w:val="en-GB"/>
-        </w:rPr>
-        <w:br/>
-      </w:r>
-      <w:r>
-        <w:rPr>
-          <w:rFonts w:ascii="Courier New" w:hAnsi="Courier New" w:cs="Courier New"/>
-          <w:lang w:val="en-GB"/>
-        </w:rPr>
         <w:t>}</w:t>
       </w:r>
-    </w:p>
-    <w:p>
-      <w:pPr>
-        <w:rPr>
-          <w:rFonts w:ascii="Courier New" w:hAnsi="Courier New" w:cs="Courier New"/>
-          <w:lang w:val="en-GB"/>
-        </w:rPr>
-      </w:pPr>
-      <w:r>
-        <w:rPr>
-          <w:rFonts w:ascii="Courier New" w:hAnsi="Courier New" w:cs="Courier New"/>
-          <w:lang w:val="en-GB"/>
-        </w:rPr>
-        <w:t>div {</w:t>
-      </w:r>
-      <w:r>
-        <w:rPr>
-          <w:rFonts w:ascii="Courier New" w:hAnsi="Courier New" w:cs="Courier New"/>
-          <w:lang w:val="en-GB"/>
-        </w:rPr>
-        <w:br/>
-      </w:r>
-      <w:r>
-        <w:rPr>
-          <w:rFonts w:ascii="Courier New" w:hAnsi="Courier New" w:cs="Courier New"/>
-          <w:lang w:val="en-GB"/>
-        </w:rPr>
-        <w:t xml:space="preserve">  width: 300px;</w:t>
-      </w:r>
-      <w:r>
-        <w:rPr>
-          <w:rFonts w:ascii="Courier New" w:hAnsi="Courier New" w:cs="Courier New"/>
-          <w:lang w:val="en-GB"/>
-        </w:rPr>
-        <w:br/>
-      </w:r>
-      <w:r>
-        <w:rPr>
-          <w:rFonts w:ascii="Courier New" w:hAnsi="Courier New" w:cs="Courier New"/>
-          <w:lang w:val="en-GB"/>
-        </w:rPr>
-        <w:t xml:space="preserve">  height: 300px;</w:t>
-      </w:r>
-      <w:r>
-        <w:rPr>
-          <w:rFonts w:ascii="Courier New" w:hAnsi="Courier New" w:cs="Courier New"/>
-          <w:lang w:val="en-GB"/>
-        </w:rPr>
-        <w:br/>
-      </w:r>
-      <w:r>
-        <w:rPr>
-          <w:rFonts w:ascii="Courier New" w:hAnsi="Courier New" w:cs="Courier New"/>
-          <w:lang w:val="en-GB"/>
-        </w:rPr>
-        <w:t>}</w:t>
-      </w:r>
-    </w:p>
-    <w:p>
-      <w:pPr>
-        <w:rPr>
-          <w:rFonts w:ascii="Courier New" w:hAnsi="Courier New" w:cs="Courier New"/>
-          <w:lang w:val="en-GB"/>
-        </w:rPr>
-      </w:pPr>
-      <w:r>
-        <w:rPr>
-          <w:rFonts w:ascii="Courier New" w:hAnsi="Courier New" w:cs="Courier New"/>
-          <w:lang w:val="en-GB"/>
-        </w:rPr>
-        <w:t>p, div, h1 {</w:t>
-      </w:r>
-      <w:r>
-        <w:rPr>
-          <w:rFonts w:ascii="Courier New" w:hAnsi="Courier New" w:cs="Courier New"/>
-          <w:lang w:val="en-GB"/>
-        </w:rPr>
-        <w:br/>
-      </w:r>
-      <w:r>
-        <w:rPr>
-          <w:rFonts w:ascii="Courier New" w:hAnsi="Courier New" w:cs="Courier New"/>
-          <w:lang w:val="en-GB"/>
-        </w:rPr>
-        <w:t xml:space="preserve">  </w:t>
-      </w:r>
-      <w:r>
-        <w:rPr>
-          <w:rFonts w:ascii="Courier New" w:hAnsi="Courier New" w:cs="Courier New"/>
-          <w:lang w:val="en-GB"/>
-        </w:rPr>
-        <w:t>background-</w:t>
+      <w:r>
+        <w:rPr>
+          <w:lang w:val="en-GB"/>
+        </w:rPr>
+        <w:br w:type="page"/>
+      </w:r>
+    </w:p>
+    <w:p>
+      <w:pPr>
+        <w:pStyle w:val="berschrift2"/>
+        <w:rPr>
+          <w:lang w:val="en-GB"/>
+        </w:rPr>
+      </w:pPr>
+      <w:r>
+        <w:rPr>
+          <w:lang w:val="en-GB"/>
+        </w:rPr>
+        <w:lastRenderedPageBreak/>
+        <w:t>DISPLAY-</w:t>
       </w:r>
       <w:proofErr w:type="spellStart"/>
       <w:r>
         <w:rPr>
-          <w:rFonts w:ascii="Courier New" w:hAnsi="Courier New" w:cs="Courier New"/>
-          <w:lang w:val="en-GB"/>
-        </w:rPr>
-        <w:t>color</w:t>
+          <w:lang w:val="en-GB"/>
+        </w:rPr>
+        <w:t>Eigenschaft</w:t>
       </w:r>
       <w:proofErr w:type="spellEnd"/>
-      <w:r>
-        <w:rPr>
-          <w:rFonts w:ascii="Courier New" w:hAnsi="Courier New" w:cs="Courier New"/>
-          <w:lang w:val="en-GB"/>
-        </w:rPr>
-        <w:t>: #00F;</w:t>
-      </w:r>
-      <w:r>
-        <w:rPr>
-          <w:rFonts w:ascii="Courier New" w:hAnsi="Courier New" w:cs="Courier New"/>
-          <w:lang w:val="en-GB"/>
-        </w:rPr>
-        <w:br/>
-      </w:r>
-      <w:r>
-        <w:rPr>
-          <w:rFonts w:ascii="Courier New" w:hAnsi="Courier New" w:cs="Courier New"/>
-          <w:lang w:val="en-GB"/>
-        </w:rPr>
-        <w:t>}</w:t>
-      </w:r>
-      <w:r>
-        <w:rPr>
-          <w:lang w:val="en-GB"/>
-        </w:rPr>
-        <w:br w:type="page"/>
-      </w:r>
-    </w:p>
-    <w:p>
-      <w:pPr>
-        <w:pStyle w:val="berschrift2"/>
-      </w:pPr>
-      <w:r>
-        <w:lastRenderedPageBreak/>
-        <w:t>DISPLAY-Eigenschaft</w:t>
-      </w:r>
     </w:p>
     <w:p>
       <w:pPr>
         <w:rPr>
           <w:rFonts w:ascii="Times New Roman" w:hAnsi="Times New Roman" w:cs="Times New Roman"/>
+          <w:lang w:val="en-GB"/>
         </w:rPr>
       </w:pPr>
       <w:r>
         <w:rPr>
           <w:rFonts w:ascii="Times New Roman" w:hAnsi="Times New Roman" w:cs="Times New Roman"/>
+          <w:lang w:val="en-GB"/>
         </w:rPr>
         <w:t>https://wiki.selfhtml.org/wiki/CSS/Eigenschaften/Anzeige/display</w:t>
       </w:r>
@@ -23838,30 +23875,32 @@
         <w:rPr>
           <w:rFonts w:ascii="Consolas" w:eastAsia="Times New Roman" w:hAnsi="Consolas" w:cs="Times New Roman"/>
           <w:color w:val="333333"/>
-          <w:lang w:val="en-GB" w:eastAsia="de-DE"/>
+          <w:lang w:eastAsia="de-DE"/>
         </w:rPr>
       </w:pPr>
       <w:r>
         <w:rPr>
           <w:rFonts w:ascii="Consolas" w:eastAsia="Times New Roman" w:hAnsi="Consolas" w:cs="Times New Roman"/>
           <w:color w:val="91B3E0"/>
-          <w:lang w:val="en-GB" w:eastAsia="de-DE"/>
+          <w:lang w:eastAsia="de-DE"/>
         </w:rPr>
         <w:t>&lt;</w:t>
       </w:r>
+      <w:proofErr w:type="spellStart"/>
       <w:r>
         <w:rPr>
           <w:rFonts w:ascii="Consolas" w:eastAsia="Times New Roman" w:hAnsi="Consolas" w:cs="Times New Roman"/>
           <w:color w:val="4B69C6"/>
-          <w:lang w:val="en-GB" w:eastAsia="de-DE"/>
+          <w:lang w:eastAsia="de-DE"/>
         </w:rPr>
         <w:t>body</w:t>
       </w:r>
+      <w:proofErr w:type="spellEnd"/>
       <w:r>
         <w:rPr>
           <w:rFonts w:ascii="Consolas" w:eastAsia="Times New Roman" w:hAnsi="Consolas" w:cs="Times New Roman"/>
           <w:color w:val="91B3E0"/>
-          <w:lang w:val="en-GB" w:eastAsia="de-DE"/>
+          <w:lang w:eastAsia="de-DE"/>
         </w:rPr>
         <w:t>&gt;</w:t>
       </w:r>
@@ -23874,14 +23913,14 @@
         <w:rPr>
           <w:rFonts w:ascii="Consolas" w:eastAsia="Times New Roman" w:hAnsi="Consolas" w:cs="Times New Roman"/>
           <w:color w:val="333333"/>
-          <w:lang w:val="en-GB" w:eastAsia="de-DE"/>
+          <w:lang w:eastAsia="de-DE"/>
         </w:rPr>
       </w:pPr>
       <w:r>
         <w:rPr>
           <w:rFonts w:ascii="Consolas" w:eastAsia="Times New Roman" w:hAnsi="Consolas" w:cs="Times New Roman"/>
           <w:color w:val="91B3E0"/>
-          <w:lang w:val="en-GB" w:eastAsia="de-DE"/>
+          <w:lang w:eastAsia="de-DE"/>
         </w:rPr>
         <w:t>&lt;</w:t>
       </w:r>
@@ -23889,7 +23928,7 @@
         <w:rPr>
           <w:rFonts w:ascii="Consolas" w:eastAsia="Times New Roman" w:hAnsi="Consolas" w:cs="Times New Roman"/>
           <w:color w:val="4B69C6"/>
-          <w:lang w:val="en-GB" w:eastAsia="de-DE"/>
+          <w:lang w:eastAsia="de-DE"/>
         </w:rPr>
         <w:t>span</w:t>
       </w:r>
@@ -23897,25 +23936,27 @@
         <w:rPr>
           <w:rFonts w:ascii="Consolas" w:eastAsia="Times New Roman" w:hAnsi="Consolas" w:cs="Times New Roman"/>
           <w:color w:val="91B3E0"/>
-          <w:lang w:val="en-GB" w:eastAsia="de-DE"/>
+          <w:lang w:eastAsia="de-DE"/>
         </w:rPr>
         <w:t xml:space="preserve"> </w:t>
       </w:r>
+      <w:proofErr w:type="spellStart"/>
       <w:r>
         <w:rPr>
           <w:rFonts w:ascii="Consolas" w:eastAsia="Times New Roman" w:hAnsi="Consolas" w:cs="Times New Roman"/>
           <w:i/>
           <w:iCs/>
           <w:color w:val="8190A0"/>
-          <w:lang w:val="en-GB" w:eastAsia="de-DE"/>
+          <w:lang w:eastAsia="de-DE"/>
         </w:rPr>
         <w:t>class</w:t>
       </w:r>
+      <w:proofErr w:type="spellEnd"/>
       <w:r>
         <w:rPr>
           <w:rFonts w:ascii="Consolas" w:eastAsia="Times New Roman" w:hAnsi="Consolas" w:cs="Times New Roman"/>
           <w:color w:val="777777"/>
-          <w:lang w:val="en-GB" w:eastAsia="de-DE"/>
+          <w:lang w:eastAsia="de-DE"/>
         </w:rPr>
         <w:t>="</w:t>
       </w:r>
@@ -23923,7 +23964,7 @@
         <w:rPr>
           <w:rFonts w:ascii="Consolas" w:eastAsia="Times New Roman" w:hAnsi="Consolas" w:cs="Times New Roman"/>
           <w:color w:val="448C27"/>
-          <w:lang w:val="en-GB" w:eastAsia="de-DE"/>
+          <w:lang w:eastAsia="de-DE"/>
         </w:rPr>
         <w:t>test1</w:t>
       </w:r>
@@ -23931,7 +23972,7 @@
         <w:rPr>
           <w:rFonts w:ascii="Consolas" w:eastAsia="Times New Roman" w:hAnsi="Consolas" w:cs="Times New Roman"/>
           <w:color w:val="777777"/>
-          <w:lang w:val="en-GB" w:eastAsia="de-DE"/>
+          <w:lang w:eastAsia="de-DE"/>
         </w:rPr>
         <w:t>"</w:t>
       </w:r>
@@ -23939,135 +23980,91 @@
         <w:rPr>
           <w:rFonts w:ascii="Consolas" w:eastAsia="Times New Roman" w:hAnsi="Consolas" w:cs="Times New Roman"/>
           <w:color w:val="91B3E0"/>
-          <w:lang w:val="en-GB" w:eastAsia="de-DE"/>
+          <w:lang w:eastAsia="de-DE"/>
         </w:rPr>
         <w:t>&gt;</w:t>
       </w:r>
+      <w:r>
+        <w:rPr>
+          <w:rFonts w:ascii="Consolas" w:eastAsia="Times New Roman" w:hAnsi="Consolas" w:cs="Times New Roman"/>
+          <w:color w:val="333333"/>
+          <w:lang w:eastAsia="de-DE"/>
+        </w:rPr>
+        <w:t xml:space="preserve">Wir stellen jetzt dieses Span </w:t>
+      </w:r>
+      <w:r>
+        <w:rPr>
+          <w:rFonts w:ascii="Consolas" w:eastAsia="Times New Roman" w:hAnsi="Consolas" w:cs="Times New Roman"/>
+          <w:color w:val="91B3E0"/>
+          <w:lang w:eastAsia="de-DE"/>
+        </w:rPr>
+        <w:t>&lt;/</w:t>
+      </w:r>
+      <w:r>
+        <w:rPr>
+          <w:rFonts w:ascii="Consolas" w:eastAsia="Times New Roman" w:hAnsi="Consolas" w:cs="Times New Roman"/>
+          <w:color w:val="4B69C6"/>
+          <w:lang w:eastAsia="de-DE"/>
+        </w:rPr>
+        <w:t>span</w:t>
+      </w:r>
+      <w:r>
+        <w:rPr>
+          <w:rFonts w:ascii="Consolas" w:eastAsia="Times New Roman" w:hAnsi="Consolas" w:cs="Times New Roman"/>
+          <w:color w:val="91B3E0"/>
+          <w:lang w:eastAsia="de-DE"/>
+        </w:rPr>
+        <w:t>&gt;</w:t>
+      </w:r>
+      <w:r>
+        <w:rPr>
+          <w:rFonts w:ascii="Consolas" w:eastAsia="Times New Roman" w:hAnsi="Consolas" w:cs="Times New Roman"/>
+          <w:color w:val="91B3E0"/>
+          <w:lang w:eastAsia="de-DE"/>
+        </w:rPr>
+        <w:br/>
+      </w:r>
+      <w:r>
+        <w:rPr>
+          <w:rFonts w:ascii="Consolas" w:eastAsia="Times New Roman" w:hAnsi="Consolas" w:cs="Times New Roman"/>
+          <w:color w:val="91B3E0"/>
+          <w:lang w:eastAsia="de-DE"/>
+        </w:rPr>
+        <w:t>&lt;</w:t>
+      </w:r>
+      <w:r>
+        <w:rPr>
+          <w:rFonts w:ascii="Consolas" w:eastAsia="Times New Roman" w:hAnsi="Consolas" w:cs="Times New Roman"/>
+          <w:color w:val="4B69C6"/>
+          <w:lang w:eastAsia="de-DE"/>
+        </w:rPr>
+        <w:t>span</w:t>
+      </w:r>
+      <w:r>
+        <w:rPr>
+          <w:rFonts w:ascii="Consolas" w:eastAsia="Times New Roman" w:hAnsi="Consolas" w:cs="Times New Roman"/>
+          <w:color w:val="91B3E0"/>
+          <w:lang w:eastAsia="de-DE"/>
+        </w:rPr>
+        <w:t xml:space="preserve"> </w:t>
+      </w:r>
       <w:proofErr w:type="spellStart"/>
-      <w:r>
-        <w:rPr>
-          <w:rFonts w:ascii="Consolas" w:eastAsia="Times New Roman" w:hAnsi="Consolas" w:cs="Times New Roman"/>
-          <w:color w:val="333333"/>
-          <w:lang w:val="en-GB" w:eastAsia="de-DE"/>
-        </w:rPr>
-        <w:t>Wir</w:t>
-      </w:r>
-      <w:proofErr w:type="spellEnd"/>
-      <w:r>
-        <w:rPr>
-          <w:rFonts w:ascii="Consolas" w:eastAsia="Times New Roman" w:hAnsi="Consolas" w:cs="Times New Roman"/>
-          <w:color w:val="333333"/>
-          <w:lang w:val="en-GB" w:eastAsia="de-DE"/>
-        </w:rPr>
-        <w:t xml:space="preserve"> </w:t>
-      </w:r>
-      <w:proofErr w:type="spellStart"/>
-      <w:r>
-        <w:rPr>
-          <w:rFonts w:ascii="Consolas" w:eastAsia="Times New Roman" w:hAnsi="Consolas" w:cs="Times New Roman"/>
-          <w:color w:val="333333"/>
-          <w:lang w:val="en-GB" w:eastAsia="de-DE"/>
-        </w:rPr>
-        <w:t>stellen</w:t>
-      </w:r>
-      <w:proofErr w:type="spellEnd"/>
-      <w:r>
-        <w:rPr>
-          <w:rFonts w:ascii="Consolas" w:eastAsia="Times New Roman" w:hAnsi="Consolas" w:cs="Times New Roman"/>
-          <w:color w:val="333333"/>
-          <w:lang w:val="en-GB" w:eastAsia="de-DE"/>
-        </w:rPr>
-        <w:t xml:space="preserve"> </w:t>
-      </w:r>
-      <w:proofErr w:type="spellStart"/>
-      <w:r>
-        <w:rPr>
-          <w:rFonts w:ascii="Consolas" w:eastAsia="Times New Roman" w:hAnsi="Consolas" w:cs="Times New Roman"/>
-          <w:color w:val="333333"/>
-          <w:lang w:val="en-GB" w:eastAsia="de-DE"/>
-        </w:rPr>
-        <w:t>jetzt</w:t>
-      </w:r>
-      <w:proofErr w:type="spellEnd"/>
-      <w:r>
-        <w:rPr>
-          <w:rFonts w:ascii="Consolas" w:eastAsia="Times New Roman" w:hAnsi="Consolas" w:cs="Times New Roman"/>
-          <w:color w:val="333333"/>
-          <w:lang w:val="en-GB" w:eastAsia="de-DE"/>
-        </w:rPr>
-        <w:t xml:space="preserve"> dieses Span </w:t>
-      </w:r>
-      <w:r>
-        <w:rPr>
-          <w:rFonts w:ascii="Consolas" w:eastAsia="Times New Roman" w:hAnsi="Consolas" w:cs="Times New Roman"/>
-          <w:color w:val="91B3E0"/>
-          <w:lang w:val="en-GB" w:eastAsia="de-DE"/>
-        </w:rPr>
-        <w:t>&lt;/</w:t>
-      </w:r>
-      <w:r>
-        <w:rPr>
-          <w:rFonts w:ascii="Consolas" w:eastAsia="Times New Roman" w:hAnsi="Consolas" w:cs="Times New Roman"/>
-          <w:color w:val="4B69C6"/>
-          <w:lang w:val="en-GB" w:eastAsia="de-DE"/>
-        </w:rPr>
-        <w:t>span</w:t>
-      </w:r>
-      <w:r>
-        <w:rPr>
-          <w:rFonts w:ascii="Consolas" w:eastAsia="Times New Roman" w:hAnsi="Consolas" w:cs="Times New Roman"/>
-          <w:color w:val="91B3E0"/>
-          <w:lang w:val="en-GB" w:eastAsia="de-DE"/>
-        </w:rPr>
-        <w:t>&gt;</w:t>
-      </w:r>
-      <w:r>
-        <w:rPr>
-          <w:rFonts w:ascii="Consolas" w:eastAsia="Times New Roman" w:hAnsi="Consolas" w:cs="Times New Roman"/>
-          <w:color w:val="91B3E0"/>
-          <w:lang w:val="en-GB" w:eastAsia="de-DE"/>
-        </w:rPr>
-        <w:br/>
-      </w:r>
-      <w:r>
-        <w:rPr>
-          <w:rFonts w:ascii="Consolas" w:eastAsia="Times New Roman" w:hAnsi="Consolas" w:cs="Times New Roman"/>
-          <w:color w:val="91B3E0"/>
-          <w:lang w:val="en-GB" w:eastAsia="de-DE"/>
-        </w:rPr>
-        <w:t>&lt;</w:t>
-      </w:r>
-      <w:r>
-        <w:rPr>
-          <w:rFonts w:ascii="Consolas" w:eastAsia="Times New Roman" w:hAnsi="Consolas" w:cs="Times New Roman"/>
-          <w:color w:val="4B69C6"/>
-          <w:lang w:val="en-GB" w:eastAsia="de-DE"/>
-        </w:rPr>
-        <w:t>span</w:t>
-      </w:r>
-      <w:r>
-        <w:rPr>
-          <w:rFonts w:ascii="Consolas" w:eastAsia="Times New Roman" w:hAnsi="Consolas" w:cs="Times New Roman"/>
-          <w:color w:val="91B3E0"/>
-          <w:lang w:val="en-GB" w:eastAsia="de-DE"/>
-        </w:rPr>
-        <w:t xml:space="preserve"> </w:t>
-      </w:r>
       <w:r>
         <w:rPr>
           <w:rFonts w:ascii="Consolas" w:eastAsia="Times New Roman" w:hAnsi="Consolas" w:cs="Times New Roman"/>
           <w:i/>
           <w:iCs/>
           <w:color w:val="8190A0"/>
-          <w:lang w:val="en-GB" w:eastAsia="de-DE"/>
+          <w:lang w:eastAsia="de-DE"/>
         </w:rPr>
         <w:t>class</w:t>
       </w:r>
+      <w:proofErr w:type="spellEnd"/>
       <w:r>
         <w:rPr>
           <w:rFonts w:ascii="Consolas" w:eastAsia="Times New Roman" w:hAnsi="Consolas" w:cs="Times New Roman"/>
           <w:color w:val="777777"/>
-          <w:lang w:val="en-GB" w:eastAsia="de-DE"/>
+          <w:lang w:eastAsia="de-DE"/>
         </w:rPr>
         <w:t>="</w:t>
       </w:r>
@@ -24075,7 +24072,7 @@
         <w:rPr>
           <w:rFonts w:ascii="Consolas" w:eastAsia="Times New Roman" w:hAnsi="Consolas" w:cs="Times New Roman"/>
           <w:color w:val="448C27"/>
-          <w:lang w:val="en-GB" w:eastAsia="de-DE"/>
+          <w:lang w:eastAsia="de-DE"/>
         </w:rPr>
         <w:t>test1</w:t>
       </w:r>
@@ -24083,7 +24080,7 @@
         <w:rPr>
           <w:rFonts w:ascii="Consolas" w:eastAsia="Times New Roman" w:hAnsi="Consolas" w:cs="Times New Roman"/>
           <w:color w:val="777777"/>
-          <w:lang w:val="en-GB" w:eastAsia="de-DE"/>
+          <w:lang w:eastAsia="de-DE"/>
         </w:rPr>
         <w:t>"</w:t>
       </w:r>
@@ -24091,70 +24088,32 @@
         <w:rPr>
           <w:rFonts w:ascii="Consolas" w:eastAsia="Times New Roman" w:hAnsi="Consolas" w:cs="Times New Roman"/>
           <w:color w:val="91B3E0"/>
-          <w:lang w:val="en-GB" w:eastAsia="de-DE"/>
+          <w:lang w:eastAsia="de-DE"/>
         </w:rPr>
         <w:t>&gt;</w:t>
       </w:r>
-      <w:proofErr w:type="spellStart"/>
       <w:r>
         <w:rPr>
           <w:rFonts w:ascii="Consolas" w:eastAsia="Times New Roman" w:hAnsi="Consolas" w:cs="Times New Roman"/>
           <w:color w:val="333333"/>
-          <w:lang w:val="en-GB" w:eastAsia="de-DE"/>
-        </w:rPr>
-        <w:t>statt</w:t>
-      </w:r>
-      <w:proofErr w:type="spellEnd"/>
+          <w:lang w:eastAsia="de-DE"/>
+        </w:rPr>
+        <w:t xml:space="preserve">statt Inline-Element als Block-Element </w:t>
+      </w:r>
+      <w:proofErr w:type="gramStart"/>
       <w:r>
         <w:rPr>
           <w:rFonts w:ascii="Consolas" w:eastAsia="Times New Roman" w:hAnsi="Consolas" w:cs="Times New Roman"/>
           <w:color w:val="333333"/>
-          <w:lang w:val="en-GB" w:eastAsia="de-DE"/>
-        </w:rPr>
-        <w:t xml:space="preserve"> Inline-Element </w:t>
-      </w:r>
-      <w:proofErr w:type="spellStart"/>
-      <w:r>
-        <w:rPr>
-          <w:rFonts w:ascii="Consolas" w:eastAsia="Times New Roman" w:hAnsi="Consolas" w:cs="Times New Roman"/>
-          <w:color w:val="333333"/>
-          <w:lang w:val="en-GB" w:eastAsia="de-DE"/>
-        </w:rPr>
-        <w:t>als</w:t>
-      </w:r>
-      <w:proofErr w:type="spellEnd"/>
-      <w:r>
-        <w:rPr>
-          <w:rFonts w:ascii="Consolas" w:eastAsia="Times New Roman" w:hAnsi="Consolas" w:cs="Times New Roman"/>
-          <w:color w:val="333333"/>
-          <w:lang w:val="en-GB" w:eastAsia="de-DE"/>
-        </w:rPr>
-        <w:t xml:space="preserve"> Block-Element </w:t>
-      </w:r>
-      <w:proofErr w:type="spellStart"/>
-      <w:proofErr w:type="gramStart"/>
-      <w:r>
-        <w:rPr>
-          <w:rFonts w:ascii="Consolas" w:eastAsia="Times New Roman" w:hAnsi="Consolas" w:cs="Times New Roman"/>
-          <w:color w:val="333333"/>
-          <w:lang w:val="en-GB" w:eastAsia="de-DE"/>
-        </w:rPr>
-        <w:t>dar</w:t>
-      </w:r>
-      <w:proofErr w:type="spellEnd"/>
-      <w:r>
-        <w:rPr>
-          <w:rFonts w:ascii="Consolas" w:eastAsia="Times New Roman" w:hAnsi="Consolas" w:cs="Times New Roman"/>
-          <w:color w:val="333333"/>
-          <w:lang w:val="en-GB" w:eastAsia="de-DE"/>
-        </w:rPr>
-        <w:t>.</w:t>
+          <w:lang w:eastAsia="de-DE"/>
+        </w:rPr>
+        <w:t>dar.</w:t>
       </w:r>
       <w:r>
         <w:rPr>
           <w:rFonts w:ascii="Consolas" w:eastAsia="Times New Roman" w:hAnsi="Consolas" w:cs="Times New Roman"/>
           <w:color w:val="91B3E0"/>
-          <w:lang w:val="en-GB" w:eastAsia="de-DE"/>
+          <w:lang w:eastAsia="de-DE"/>
         </w:rPr>
         <w:t>&lt;</w:t>
       </w:r>
@@ -24163,7 +24122,7 @@
         <w:rPr>
           <w:rFonts w:ascii="Consolas" w:eastAsia="Times New Roman" w:hAnsi="Consolas" w:cs="Times New Roman"/>
           <w:color w:val="91B3E0"/>
-          <w:lang w:val="en-GB" w:eastAsia="de-DE"/>
+          <w:lang w:eastAsia="de-DE"/>
         </w:rPr>
         <w:t>/</w:t>
       </w:r>
@@ -24171,7 +24130,7 @@
         <w:rPr>
           <w:rFonts w:ascii="Consolas" w:eastAsia="Times New Roman" w:hAnsi="Consolas" w:cs="Times New Roman"/>
           <w:color w:val="4B69C6"/>
-          <w:lang w:val="en-GB" w:eastAsia="de-DE"/>
+          <w:lang w:eastAsia="de-DE"/>
         </w:rPr>
         <w:t>span</w:t>
       </w:r>
@@ -24179,7 +24138,7 @@
         <w:rPr>
           <w:rFonts w:ascii="Consolas" w:eastAsia="Times New Roman" w:hAnsi="Consolas" w:cs="Times New Roman"/>
           <w:color w:val="91B3E0"/>
-          <w:lang w:val="en-GB" w:eastAsia="de-DE"/>
+          <w:lang w:eastAsia="de-DE"/>
         </w:rPr>
         <w:t>&gt;</w:t>
       </w:r>
@@ -24671,32 +24630,30 @@
         <w:rPr>
           <w:rFonts w:ascii="Consolas" w:eastAsia="Times New Roman" w:hAnsi="Consolas" w:cs="Times New Roman"/>
           <w:color w:val="333333"/>
-          <w:lang w:eastAsia="de-DE"/>
+          <w:lang w:val="en-GB" w:eastAsia="de-DE"/>
         </w:rPr>
       </w:pPr>
       <w:r>
         <w:rPr>
           <w:rFonts w:ascii="Consolas" w:eastAsia="Times New Roman" w:hAnsi="Consolas" w:cs="Times New Roman"/>
           <w:color w:val="91B3E0"/>
-          <w:lang w:eastAsia="de-DE"/>
+          <w:lang w:val="en-GB" w:eastAsia="de-DE"/>
         </w:rPr>
         <w:t>&lt;/</w:t>
       </w:r>
-      <w:proofErr w:type="spellStart"/>
       <w:r>
         <w:rPr>
           <w:rFonts w:ascii="Consolas" w:eastAsia="Times New Roman" w:hAnsi="Consolas" w:cs="Times New Roman"/>
           <w:color w:val="4B69C6"/>
-          <w:lang w:eastAsia="de-DE"/>
+          <w:lang w:val="en-GB" w:eastAsia="de-DE"/>
         </w:rPr>
         <w:t>body</w:t>
       </w:r>
-      <w:proofErr w:type="spellEnd"/>
       <w:r>
         <w:rPr>
           <w:rFonts w:ascii="Consolas" w:eastAsia="Times New Roman" w:hAnsi="Consolas" w:cs="Times New Roman"/>
           <w:color w:val="91B3E0"/>
-          <w:lang w:eastAsia="de-DE"/>
+          <w:lang w:val="en-GB" w:eastAsia="de-DE"/>
         </w:rPr>
         <w:t>&gt;</w:t>
       </w:r>
@@ -24708,32 +24665,30 @@
         <w:rPr>
           <w:rFonts w:ascii="Consolas" w:eastAsia="Times New Roman" w:hAnsi="Consolas" w:cs="Times New Roman"/>
           <w:color w:val="333333"/>
-          <w:lang w:eastAsia="de-DE"/>
+          <w:lang w:val="en-GB" w:eastAsia="de-DE"/>
         </w:rPr>
       </w:pPr>
       <w:r>
         <w:rPr>
           <w:rFonts w:ascii="Consolas" w:eastAsia="Times New Roman" w:hAnsi="Consolas" w:cs="Times New Roman"/>
           <w:color w:val="91B3E0"/>
-          <w:lang w:eastAsia="de-DE"/>
+          <w:lang w:val="en-GB" w:eastAsia="de-DE"/>
         </w:rPr>
         <w:t>&lt;/</w:t>
       </w:r>
-      <w:proofErr w:type="spellStart"/>
       <w:r>
         <w:rPr>
           <w:rFonts w:ascii="Consolas" w:eastAsia="Times New Roman" w:hAnsi="Consolas" w:cs="Times New Roman"/>
           <w:color w:val="4B69C6"/>
-          <w:lang w:eastAsia="de-DE"/>
+          <w:lang w:val="en-GB" w:eastAsia="de-DE"/>
         </w:rPr>
         <w:t>html</w:t>
       </w:r>
-      <w:proofErr w:type="spellEnd"/>
       <w:r>
         <w:rPr>
           <w:rFonts w:ascii="Consolas" w:eastAsia="Times New Roman" w:hAnsi="Consolas" w:cs="Times New Roman"/>
           <w:color w:val="91B3E0"/>
-          <w:lang w:eastAsia="de-DE"/>
+          <w:lang w:val="en-GB" w:eastAsia="de-DE"/>
         </w:rPr>
         <w:t>&gt;</w:t>
       </w:r>
@@ -24745,7 +24700,7 @@
           <w:color w:val="333333"/>
           <w:sz w:val="29"/>
           <w:szCs w:val="29"/>
-          <w:lang w:eastAsia="de-DE"/>
+          <w:lang w:val="en-GB" w:eastAsia="de-DE"/>
         </w:rPr>
       </w:pPr>
     </w:p>
@@ -25089,10 +25044,16 @@
           <w:lang w:val="en-GB"/>
         </w:rPr>
       </w:pPr>
-    </w:p>
-    <w:p>
-      <w:pPr>
-        <w:pStyle w:val="berschrift1"/>
+      <w:r>
+        <w:rPr>
+          <w:lang w:val="en-GB"/>
+        </w:rPr>
+        <w:br w:type="page"/>
+      </w:r>
+    </w:p>
+    <w:p>
+      <w:pPr>
+        <w:pStyle w:val="berschrift2"/>
         <w:rPr>
           <w:lang w:val="en-GB"/>
         </w:rPr>
@@ -25106,12 +25067,99 @@
       </w:r>
     </w:p>
     <w:p>
-      <w:pPr>
-        <w:rPr>
-          <w:lang w:val="en-GB"/>
-        </w:rPr>
-      </w:pPr>
-    </w:p>
+      <w:r>
+        <w:t xml:space="preserve">Erstellen Sie folgendes Aussehen </w:t>
+      </w:r>
+      <w:proofErr w:type="gramStart"/>
+      <w:r>
+        <w:t>für  Webseite</w:t>
+      </w:r>
+      <w:proofErr w:type="gramEnd"/>
+      <w:r>
+        <w:t xml:space="preserve">. Die entsprechenden Ausgangsdateien finden Sie im Ordner </w:t>
+      </w:r>
+      <w:proofErr w:type="spellStart"/>
+      <w:r>
+        <w:t>Exercise</w:t>
+      </w:r>
+      <w:proofErr w:type="spellEnd"/>
+      <w:r>
+        <w:t xml:space="preserve"> 3. Folgen Sie den Anweisungen in der Datei exercise_students.css und binden Sie diese in ihr HTML-Dokument mit ein.</w:t>
+      </w:r>
+    </w:p>
+    <w:p>
+      <w:r>
+        <w:rPr>
+          <w:noProof/>
+        </w:rPr>
+        <w:drawing>
+          <wp:inline distT="0" distB="0" distL="0" distR="0" wp14:anchorId="60B2FE5D" wp14:editId="782EFD9D">
+            <wp:extent cx="4019107" cy="4019107"/>
+            <wp:effectExtent l="0" t="0" r="635" b="635"/>
+            <wp:docPr id="473" name="Grafik 473"/>
+            <wp:cNvGraphicFramePr>
+              <a:graphicFrameLocks xmlns:a="http://schemas.openxmlformats.org/drawingml/2006/main" noChangeAspect="1"/>
+            </wp:cNvGraphicFramePr>
+            <a:graphic xmlns:a="http://schemas.openxmlformats.org/drawingml/2006/main">
+              <a:graphicData uri="http://schemas.openxmlformats.org/drawingml/2006/picture">
+                <pic:pic xmlns:pic="http://schemas.openxmlformats.org/drawingml/2006/picture">
+                  <pic:nvPicPr>
+                    <pic:cNvPr id="1" name=""/>
+                    <pic:cNvPicPr/>
+                  </pic:nvPicPr>
+                  <pic:blipFill>
+                    <a:blip r:embed="rId63"/>
+                    <a:stretch>
+                      <a:fillRect/>
+                    </a:stretch>
+                  </pic:blipFill>
+                  <pic:spPr>
+                    <a:xfrm>
+                      <a:off x="0" y="0"/>
+                      <a:ext cx="4029854" cy="4029854"/>
+                    </a:xfrm>
+                    <a:prstGeom prst="rect">
+                      <a:avLst/>
+                    </a:prstGeom>
+                  </pic:spPr>
+                </pic:pic>
+              </a:graphicData>
+            </a:graphic>
+          </wp:inline>
+        </w:drawing>
+      </w:r>
+      <w:bookmarkStart w:id="23" w:name="_GoBack"/>
+      <w:bookmarkEnd w:id="23"/>
+    </w:p>
+    <w:p>
+      <w:pPr>
+        <w:rPr>
+          <w:rFonts w:ascii="Times New Roman" w:eastAsia="Times New Roman" w:hAnsi="Times New Roman" w:cs="Times New Roman"/>
+          <w:b/>
+          <w:bCs/>
+          <w:sz w:val="36"/>
+          <w:szCs w:val="36"/>
+          <w:lang w:eastAsia="de-DE"/>
+        </w:rPr>
+      </w:pPr>
+      <w:r>
+        <w:br w:type="page"/>
+      </w:r>
+    </w:p>
+    <w:p>
+      <w:pPr>
+        <w:pStyle w:val="berschrift2"/>
+      </w:pPr>
+    </w:p>
+    <w:p>
+      <w:pPr>
+        <w:pStyle w:val="berschrift2"/>
+      </w:pPr>
+      <w:r>
+        <w:t>Aufgabe</w:t>
+      </w:r>
+    </w:p>
+    <w:p/>
     <w:p>
       <w:r>
         <w:t xml:space="preserve">Speichern </w:t>
@@ -25125,7 +25173,39 @@
         <w:t xml:space="preserve"> Fragment als vollständige HTML-Datei</w:t>
       </w:r>
       <w:r>
-        <w:t xml:space="preserve"> und schreiben Sie dazu Fülltext in die jeweiligen DIVS.</w:t>
+        <w:t xml:space="preserve"> und schreiben Sie dazu Fülltext in die jeweiligen </w:t>
+      </w:r>
+      <w:proofErr w:type="spellStart"/>
+      <w:r>
+        <w:t>divs</w:t>
+      </w:r>
+      <w:proofErr w:type="spellEnd"/>
+      <w:r>
+        <w:t xml:space="preserve"> </w:t>
+      </w:r>
+      <w:proofErr w:type="spellStart"/>
+      <w:r>
+        <w:t>navigation</w:t>
+      </w:r>
+      <w:proofErr w:type="spellEnd"/>
+      <w:r>
+        <w:t xml:space="preserve">, </w:t>
+      </w:r>
+      <w:proofErr w:type="spellStart"/>
+      <w:r>
+        <w:t>exctra</w:t>
+      </w:r>
+      <w:proofErr w:type="spellEnd"/>
+      <w:r>
+        <w:t xml:space="preserve"> und </w:t>
+      </w:r>
+      <w:proofErr w:type="spellStart"/>
+      <w:r>
+        <w:t>footer</w:t>
+      </w:r>
+      <w:proofErr w:type="spellEnd"/>
+      <w:r>
+        <w:t>.</w:t>
       </w:r>
     </w:p>
     <w:p/>
@@ -28282,6 +28362,7 @@
           <w:szCs w:val="21"/>
           <w:lang w:eastAsia="de-DE"/>
         </w:rPr>
+        <w:lastRenderedPageBreak/>
         <w:t>}</w:t>
       </w:r>
     </w:p>
@@ -28489,7 +28570,7 @@
                     <pic:cNvPicPr/>
                   </pic:nvPicPr>
                   <pic:blipFill>
-                    <a:blip r:embed="rId63"/>
+                    <a:blip r:embed="rId64"/>
                     <a:stretch>
                       <a:fillRect/>
                     </a:stretch>
@@ -29127,7 +29208,7 @@
                 <w:color w:val="FFFFFF" w:themeColor="background1"/>
                 <w:sz w:val="24"/>
                 <w:szCs w:val="24"/>
-                <w:lang w:eastAsia="de-DE"/>
+                <w:lang w:val="en-GB" w:eastAsia="de-DE"/>
               </w:rPr>
               <w:br/>
             </w:r>
@@ -30012,63 +30093,827 @@
     <w:p>
       <w:pPr>
         <w:rPr>
+          <w:lang w:val="en-GB"/>
+        </w:rPr>
+      </w:pPr>
+    </w:p>
+    <w:p>
+      <w:pPr>
+        <w:rPr>
+          <w:lang w:val="en-GB"/>
+        </w:rPr>
+      </w:pPr>
+      <w:r>
+        <w:rPr>
+          <w:lang w:val="en-GB"/>
+        </w:rPr>
+        <w:br w:type="page"/>
+      </w:r>
+    </w:p>
+    <w:p>
+      <w:pPr>
+        <w:rPr>
+          <w:lang w:val="en-GB"/>
+        </w:rPr>
+      </w:pPr>
+      <w:r>
+        <w:rPr>
+          <w:lang w:val="en-GB"/>
+        </w:rPr>
+        <w:lastRenderedPageBreak/>
+        <w:t>Layout – float und clear</w:t>
+      </w:r>
+    </w:p>
+    <w:p>
+      <w:pPr>
+        <w:rPr>
+          <w:lang w:val="en-GB"/>
+        </w:rPr>
+      </w:pPr>
+    </w:p>
+    <w:p>
+      <w:pPr>
+        <w:rPr>
+          <w:lang w:val="en-GB"/>
+        </w:rPr>
+      </w:pPr>
+      <w:hyperlink r:id="rId65" w:history="1">
+        <w:r>
+          <w:rPr>
+            <w:rStyle w:val="Hyperlink"/>
+            <w:lang w:val="en-GB"/>
+          </w:rPr>
+          <w:t>https://www.w3schools.com/css/tryit.asp?filename=trycss_float5</w:t>
+        </w:r>
+      </w:hyperlink>
+    </w:p>
+    <w:p>
+      <w:pPr>
+        <w:rPr>
+          <w:lang w:val="en-GB"/>
+        </w:rPr>
+      </w:pPr>
+      <w:hyperlink r:id="rId66" w:history="1">
+        <w:r>
+          <w:rPr>
+            <w:rStyle w:val="Hyperlink"/>
+            <w:lang w:val="en-GB"/>
+          </w:rPr>
+          <w:t>https://www.w3schools.com/css/css_float.asp</w:t>
+        </w:r>
+      </w:hyperlink>
+    </w:p>
+    <w:p>
+      <w:pPr>
+        <w:rPr>
+          <w:lang w:val="en-GB"/>
+        </w:rPr>
+      </w:pPr>
+      <w:hyperlink r:id="rId67" w:history="1">
+        <w:r>
+          <w:rPr>
+            <w:rStyle w:val="Hyperlink"/>
+            <w:lang w:val="en-GB"/>
+          </w:rPr>
+          <w:t>https://www.w3schools.com/css/tryit.asp?filename=trycss_layout_cols</w:t>
+        </w:r>
+      </w:hyperlink>
+    </w:p>
+    <w:p>
+      <w:pPr>
+        <w:rPr>
+          <w:lang w:val="en-GB"/>
+        </w:rPr>
+      </w:pPr>
+      <w:r>
+        <w:rPr>
+          <w:noProof/>
+        </w:rPr>
+        <w:drawing>
+          <wp:anchor distT="0" distB="0" distL="114300" distR="114300" simplePos="0" relativeHeight="251694080" behindDoc="0" locked="0" layoutInCell="1" allowOverlap="1" wp14:anchorId="49606A86">
+            <wp:simplePos x="0" y="0"/>
+            <wp:positionH relativeFrom="column">
+              <wp:posOffset>1873885</wp:posOffset>
+            </wp:positionH>
+            <wp:positionV relativeFrom="paragraph">
+              <wp:posOffset>3810</wp:posOffset>
+            </wp:positionV>
+            <wp:extent cx="4274820" cy="1674495"/>
+            <wp:effectExtent l="0" t="0" r="0" b="1905"/>
+            <wp:wrapSquare wrapText="bothSides"/>
+            <wp:docPr id="20" name="Grafik 20"/>
+            <wp:cNvGraphicFramePr>
+              <a:graphicFrameLocks xmlns:a="http://schemas.openxmlformats.org/drawingml/2006/main" noChangeAspect="1"/>
+            </wp:cNvGraphicFramePr>
+            <a:graphic xmlns:a="http://schemas.openxmlformats.org/drawingml/2006/main">
+              <a:graphicData uri="http://schemas.openxmlformats.org/drawingml/2006/picture">
+                <pic:pic xmlns:pic="http://schemas.openxmlformats.org/drawingml/2006/picture">
+                  <pic:nvPicPr>
+                    <pic:cNvPr id="1" name=""/>
+                    <pic:cNvPicPr/>
+                  </pic:nvPicPr>
+                  <pic:blipFill>
+                    <a:blip r:embed="rId68" cstate="print">
+                      <a:extLst>
+                        <a:ext uri="{28A0092B-C50C-407E-A947-70E740481C1C}">
+                          <a14:useLocalDpi xmlns:a14="http://schemas.microsoft.com/office/drawing/2010/main" val="0"/>
+                        </a:ext>
+                      </a:extLst>
+                    </a:blip>
+                    <a:stretch>
+                      <a:fillRect/>
+                    </a:stretch>
+                  </pic:blipFill>
+                  <pic:spPr>
+                    <a:xfrm>
+                      <a:off x="0" y="0"/>
+                      <a:ext cx="4274820" cy="1674495"/>
+                    </a:xfrm>
+                    <a:prstGeom prst="rect">
+                      <a:avLst/>
+                    </a:prstGeom>
+                  </pic:spPr>
+                </pic:pic>
+              </a:graphicData>
+            </a:graphic>
+            <wp14:sizeRelH relativeFrom="page">
+              <wp14:pctWidth>0</wp14:pctWidth>
+            </wp14:sizeRelH>
+            <wp14:sizeRelV relativeFrom="page">
+              <wp14:pctHeight>0</wp14:pctHeight>
+            </wp14:sizeRelV>
+          </wp:anchor>
+        </w:drawing>
+      </w:r>
+      <w:r>
+        <w:rPr>
+          <w:lang w:val="en-GB"/>
+        </w:rPr>
+        <w:t>&lt;!DOCTYPE html&gt;</w:t>
+      </w:r>
+    </w:p>
+    <w:p>
+      <w:pPr>
+        <w:rPr>
+          <w:lang w:val="en-GB"/>
+        </w:rPr>
+      </w:pPr>
+      <w:r>
+        <w:rPr>
+          <w:lang w:val="en-GB"/>
+        </w:rPr>
+        <w:t>&lt;html&gt;</w:t>
+      </w:r>
+      <w:r>
+        <w:rPr>
+          <w:lang w:val="en-GB"/>
+        </w:rPr>
+        <w:br/>
+      </w:r>
+      <w:r>
+        <w:rPr>
+          <w:lang w:val="en-GB"/>
+        </w:rPr>
+        <w:t>&lt;head&gt;</w:t>
+      </w:r>
+      <w:r>
+        <w:rPr>
+          <w:lang w:val="en-GB"/>
+        </w:rPr>
+        <w:br/>
+      </w:r>
+      <w:r>
+        <w:rPr>
+          <w:lang w:val="en-GB"/>
+        </w:rPr>
+        <w:t>&lt;style&gt;</w:t>
+      </w:r>
+      <w:r>
+        <w:rPr>
+          <w:lang w:val="en-GB"/>
+        </w:rPr>
+        <w:br/>
+      </w:r>
+      <w:r>
+        <w:rPr>
+          <w:lang w:val="en-GB"/>
+        </w:rPr>
+        <w:t>* {</w:t>
+      </w:r>
+      <w:r>
+        <w:rPr>
+          <w:lang w:val="en-GB"/>
+        </w:rPr>
+        <w:br/>
+      </w:r>
+      <w:r>
+        <w:rPr>
+          <w:lang w:val="en-GB"/>
+        </w:rPr>
+        <w:t xml:space="preserve">  box-sizing: border-box;</w:t>
+      </w:r>
+      <w:r>
+        <w:rPr>
+          <w:lang w:val="en-GB"/>
+        </w:rPr>
+        <w:br/>
+      </w:r>
+      <w:r>
+        <w:rPr>
+          <w:lang w:val="en-GB"/>
+        </w:rPr>
+        <w:t>}</w:t>
+      </w:r>
+    </w:p>
+    <w:p>
+      <w:pPr>
+        <w:rPr>
+          <w:lang w:val="en-GB"/>
+        </w:rPr>
+      </w:pPr>
+      <w:r>
+        <w:rPr>
+          <w:lang w:val="en-GB"/>
+        </w:rPr>
+        <w:t>.</w:t>
+      </w:r>
+      <w:proofErr w:type="spellStart"/>
+      <w:r>
+        <w:rPr>
+          <w:lang w:val="en-GB"/>
+        </w:rPr>
+        <w:t>img</w:t>
+      </w:r>
+      <w:proofErr w:type="spellEnd"/>
+      <w:r>
+        <w:rPr>
+          <w:lang w:val="en-GB"/>
+        </w:rPr>
+        <w:t>-container {</w:t>
+      </w:r>
+      <w:r>
+        <w:rPr>
+          <w:lang w:val="en-GB"/>
+        </w:rPr>
+        <w:br/>
+      </w:r>
+      <w:r>
+        <w:rPr>
+          <w:lang w:val="en-GB"/>
+        </w:rPr>
+        <w:t xml:space="preserve">  float: left;</w:t>
+      </w:r>
+      <w:r>
+        <w:rPr>
+          <w:lang w:val="en-GB"/>
+        </w:rPr>
+        <w:br/>
+      </w:r>
+      <w:r>
+        <w:rPr>
+          <w:lang w:val="en-GB"/>
+        </w:rPr>
+        <w:t xml:space="preserve">  width: 33.33%;</w:t>
+      </w:r>
+      <w:r>
+        <w:rPr>
+          <w:lang w:val="en-GB"/>
+        </w:rPr>
+        <w:br/>
+      </w:r>
+      <w:r>
+        <w:rPr>
+          <w:lang w:val="en-GB"/>
+        </w:rPr>
+        <w:t xml:space="preserve">  padding: 5px;</w:t>
+      </w:r>
+      <w:r>
+        <w:rPr>
+          <w:lang w:val="en-GB"/>
+        </w:rPr>
+        <w:br/>
+      </w:r>
+      <w:r>
+        <w:rPr>
+          <w:lang w:val="en-GB"/>
+        </w:rPr>
+        <w:t>}</w:t>
+      </w:r>
+    </w:p>
+    <w:p>
+      <w:pPr>
+        <w:rPr>
+          <w:lang w:val="en-GB"/>
+        </w:rPr>
+      </w:pPr>
+      <w:proofErr w:type="gramStart"/>
+      <w:r>
+        <w:rPr>
+          <w:lang w:val="en-GB"/>
+        </w:rPr>
+        <w:t>.</w:t>
+      </w:r>
+      <w:proofErr w:type="spellStart"/>
+      <w:r>
+        <w:rPr>
+          <w:lang w:val="en-GB"/>
+        </w:rPr>
+        <w:t>clearfix</w:t>
+      </w:r>
+      <w:proofErr w:type="spellEnd"/>
+      <w:r>
+        <w:rPr>
+          <w:lang w:val="en-GB"/>
+        </w:rPr>
+        <w:t>::</w:t>
+      </w:r>
+      <w:proofErr w:type="gramEnd"/>
+      <w:r>
+        <w:rPr>
+          <w:lang w:val="en-GB"/>
+        </w:rPr>
+        <w:t>after {</w:t>
+      </w:r>
+      <w:r>
+        <w:rPr>
+          <w:lang w:val="en-GB"/>
+        </w:rPr>
+        <w:br/>
+      </w:r>
+      <w:r>
+        <w:rPr>
+          <w:lang w:val="en-GB"/>
+        </w:rPr>
+        <w:t xml:space="preserve">  content: "";</w:t>
+      </w:r>
+      <w:r>
+        <w:rPr>
+          <w:lang w:val="en-GB"/>
+        </w:rPr>
+        <w:br/>
+      </w:r>
+      <w:r>
+        <w:rPr>
+          <w:lang w:val="en-GB"/>
+        </w:rPr>
+        <w:t xml:space="preserve">  clear: both;</w:t>
+      </w:r>
+      <w:r>
+        <w:rPr>
+          <w:lang w:val="en-GB"/>
+        </w:rPr>
+        <w:br/>
+      </w:r>
+      <w:r>
+        <w:rPr>
+          <w:lang w:val="en-GB"/>
+        </w:rPr>
+        <w:t xml:space="preserve">  display: table;</w:t>
+      </w:r>
+      <w:r>
+        <w:rPr>
+          <w:lang w:val="en-GB"/>
+        </w:rPr>
+        <w:br/>
+      </w:r>
+      <w:r>
+        <w:rPr>
+          <w:lang w:val="en-GB"/>
+        </w:rPr>
+        <w:t>}</w:t>
+      </w:r>
+      <w:r>
+        <w:rPr>
+          <w:lang w:val="en-GB"/>
+        </w:rPr>
+        <w:br/>
+      </w:r>
+      <w:r>
+        <w:rPr>
+          <w:lang w:val="en-GB"/>
+        </w:rPr>
+        <w:t>&lt;/style&gt;</w:t>
+      </w:r>
+    </w:p>
+    <w:p>
+      <w:pPr>
+        <w:rPr>
+          <w:lang w:val="en-GB"/>
+        </w:rPr>
+      </w:pPr>
+      <w:r>
+        <w:rPr>
+          <w:lang w:val="en-GB"/>
+        </w:rPr>
+        <w:t>&lt;/head&gt;</w:t>
+      </w:r>
+      <w:r>
+        <w:rPr>
+          <w:lang w:val="en-GB"/>
+        </w:rPr>
+        <w:br/>
+      </w:r>
+      <w:r>
+        <w:rPr>
+          <w:lang w:val="en-GB"/>
+        </w:rPr>
+        <w:t>&lt;body&gt;</w:t>
+      </w:r>
+    </w:p>
+    <w:p>
+      <w:pPr>
+        <w:rPr>
+          <w:lang w:val="en-GB"/>
+        </w:rPr>
+      </w:pPr>
+      <w:r>
+        <w:rPr>
+          <w:lang w:val="en-GB"/>
+        </w:rPr>
+        <w:t>&lt;h2&gt;Images Side by Side&lt;/h2&gt;</w:t>
+      </w:r>
+      <w:r>
+        <w:rPr>
+          <w:lang w:val="en-GB"/>
+        </w:rPr>
+        <w:br/>
+      </w:r>
+      <w:r>
+        <w:rPr>
+          <w:lang w:val="en-GB"/>
+        </w:rPr>
+        <w:t>&lt;p&gt;Float images side by side:&lt;/p&gt;</w:t>
+      </w:r>
+    </w:p>
+    <w:p>
+      <w:pPr>
+        <w:rPr>
+          <w:lang w:val="en-GB"/>
+        </w:rPr>
+      </w:pPr>
+      <w:r>
+        <w:rPr>
+          <w:lang w:val="en-GB"/>
+        </w:rPr>
+        <w:t>&lt;div class="</w:t>
+      </w:r>
+      <w:proofErr w:type="spellStart"/>
+      <w:r>
+        <w:rPr>
+          <w:lang w:val="en-GB"/>
+        </w:rPr>
+        <w:t>clearfix</w:t>
+      </w:r>
+      <w:proofErr w:type="spellEnd"/>
+      <w:r>
+        <w:rPr>
+          <w:lang w:val="en-GB"/>
+        </w:rPr>
+        <w:t>"&gt;</w:t>
+      </w:r>
+      <w:r>
+        <w:rPr>
+          <w:lang w:val="en-GB"/>
+        </w:rPr>
+        <w:br/>
+      </w:r>
+      <w:r>
+        <w:rPr>
+          <w:lang w:val="en-GB"/>
+        </w:rPr>
+        <w:t xml:space="preserve">  &lt;div class="</w:t>
+      </w:r>
+      <w:proofErr w:type="spellStart"/>
+      <w:r>
+        <w:rPr>
+          <w:lang w:val="en-GB"/>
+        </w:rPr>
+        <w:t>img</w:t>
+      </w:r>
+      <w:proofErr w:type="spellEnd"/>
+      <w:r>
+        <w:rPr>
+          <w:lang w:val="en-GB"/>
+        </w:rPr>
+        <w:t>-container"&gt;</w:t>
+      </w:r>
+      <w:r>
+        <w:rPr>
+          <w:lang w:val="en-GB"/>
+        </w:rPr>
+        <w:br/>
+      </w:r>
+      <w:r>
+        <w:rPr>
+          <w:lang w:val="en-GB"/>
+        </w:rPr>
+        <w:t xml:space="preserve">  &lt;</w:t>
+      </w:r>
+      <w:proofErr w:type="spellStart"/>
+      <w:r>
+        <w:rPr>
+          <w:lang w:val="en-GB"/>
+        </w:rPr>
+        <w:t>img</w:t>
+      </w:r>
+      <w:proofErr w:type="spellEnd"/>
+      <w:r>
+        <w:rPr>
+          <w:lang w:val="en-GB"/>
+        </w:rPr>
+        <w:t xml:space="preserve"> </w:t>
+      </w:r>
+      <w:proofErr w:type="spellStart"/>
+      <w:r>
+        <w:rPr>
+          <w:lang w:val="en-GB"/>
+        </w:rPr>
+        <w:t>src</w:t>
+      </w:r>
+      <w:proofErr w:type="spellEnd"/>
+      <w:r>
+        <w:rPr>
+          <w:lang w:val="en-GB"/>
+        </w:rPr>
+        <w:t>="img_5terre.jpg" alt="Italy" style="width:100%"&gt;</w:t>
+      </w:r>
+      <w:r>
+        <w:rPr>
+          <w:lang w:val="en-GB"/>
+        </w:rPr>
+        <w:br/>
+      </w:r>
+      <w:r>
+        <w:rPr>
+          <w:lang w:val="en-GB"/>
+        </w:rPr>
+        <w:t xml:space="preserve">  &lt;/div&gt;</w:t>
+      </w:r>
+    </w:p>
+    <w:p>
+      <w:pPr>
+        <w:rPr>
+          <w:lang w:val="en-GB"/>
+        </w:rPr>
+      </w:pPr>
+      <w:r>
+        <w:rPr>
+          <w:lang w:val="en-GB"/>
+        </w:rPr>
+        <w:t xml:space="preserve">  &lt;div class="</w:t>
+      </w:r>
+      <w:proofErr w:type="spellStart"/>
+      <w:r>
+        <w:rPr>
+          <w:lang w:val="en-GB"/>
+        </w:rPr>
+        <w:t>img</w:t>
+      </w:r>
+      <w:proofErr w:type="spellEnd"/>
+      <w:r>
+        <w:rPr>
+          <w:lang w:val="en-GB"/>
+        </w:rPr>
+        <w:t>-container"&gt;</w:t>
+      </w:r>
+      <w:r>
+        <w:rPr>
+          <w:lang w:val="en-GB"/>
+        </w:rPr>
+        <w:br/>
+      </w:r>
+      <w:r>
+        <w:rPr>
+          <w:lang w:val="en-GB"/>
+        </w:rPr>
+        <w:t xml:space="preserve">  &lt;</w:t>
+      </w:r>
+      <w:proofErr w:type="spellStart"/>
+      <w:r>
+        <w:rPr>
+          <w:lang w:val="en-GB"/>
+        </w:rPr>
+        <w:t>img</w:t>
+      </w:r>
+      <w:proofErr w:type="spellEnd"/>
+      <w:r>
+        <w:rPr>
+          <w:lang w:val="en-GB"/>
+        </w:rPr>
+        <w:t xml:space="preserve"> </w:t>
+      </w:r>
+      <w:proofErr w:type="spellStart"/>
+      <w:r>
+        <w:rPr>
+          <w:lang w:val="en-GB"/>
+        </w:rPr>
+        <w:t>src</w:t>
+      </w:r>
+      <w:proofErr w:type="spellEnd"/>
+      <w:r>
+        <w:rPr>
+          <w:lang w:val="en-GB"/>
+        </w:rPr>
+        <w:t>="img_forest.jpg" alt="Forest" style="width:100%"&gt;</w:t>
+      </w:r>
+      <w:r>
+        <w:rPr>
+          <w:lang w:val="en-GB"/>
+        </w:rPr>
+        <w:br/>
+      </w:r>
+      <w:r>
+        <w:rPr>
+          <w:lang w:val="en-GB"/>
+        </w:rPr>
+        <w:t xml:space="preserve">  &lt;/div&gt;</w:t>
+      </w:r>
+      <w:r>
+        <w:rPr>
+          <w:lang w:val="en-GB"/>
+        </w:rPr>
+        <w:br/>
+      </w:r>
+      <w:r>
+        <w:rPr>
+          <w:lang w:val="en-GB"/>
+        </w:rPr>
+        <w:t xml:space="preserve">  &lt;div class="</w:t>
+      </w:r>
+      <w:proofErr w:type="spellStart"/>
+      <w:r>
+        <w:rPr>
+          <w:lang w:val="en-GB"/>
+        </w:rPr>
+        <w:t>img</w:t>
+      </w:r>
+      <w:proofErr w:type="spellEnd"/>
+      <w:r>
+        <w:rPr>
+          <w:lang w:val="en-GB"/>
+        </w:rPr>
+        <w:t>-container"&gt;</w:t>
+      </w:r>
+      <w:r>
+        <w:rPr>
+          <w:lang w:val="en-GB"/>
+        </w:rPr>
+        <w:br/>
+      </w:r>
+      <w:r>
+        <w:rPr>
+          <w:lang w:val="en-GB"/>
+        </w:rPr>
+        <w:t xml:space="preserve">  &lt;</w:t>
+      </w:r>
+      <w:proofErr w:type="spellStart"/>
+      <w:r>
+        <w:rPr>
+          <w:lang w:val="en-GB"/>
+        </w:rPr>
+        <w:t>img</w:t>
+      </w:r>
+      <w:proofErr w:type="spellEnd"/>
+      <w:r>
+        <w:rPr>
+          <w:lang w:val="en-GB"/>
+        </w:rPr>
+        <w:t xml:space="preserve"> </w:t>
+      </w:r>
+      <w:proofErr w:type="spellStart"/>
+      <w:r>
+        <w:rPr>
+          <w:lang w:val="en-GB"/>
+        </w:rPr>
+        <w:t>src</w:t>
+      </w:r>
+      <w:proofErr w:type="spellEnd"/>
+      <w:r>
+        <w:rPr>
+          <w:lang w:val="en-GB"/>
+        </w:rPr>
+        <w:t>="img_mountains.jpg" alt="Mountains" style="width:100%"&gt;</w:t>
+      </w:r>
+      <w:r>
+        <w:rPr>
+          <w:lang w:val="en-GB"/>
+        </w:rPr>
+        <w:br/>
+      </w:r>
+      <w:r>
+        <w:rPr>
+          <w:lang w:val="en-GB"/>
+        </w:rPr>
+        <w:t xml:space="preserve">  &lt;/div&gt;</w:t>
+      </w:r>
+      <w:r>
+        <w:rPr>
+          <w:lang w:val="en-GB"/>
+        </w:rPr>
+        <w:br/>
+      </w:r>
+      <w:r>
+        <w:rPr>
+          <w:lang w:val="en-GB"/>
+        </w:rPr>
+        <w:t>&lt;/div&gt;</w:t>
+      </w:r>
+    </w:p>
+    <w:p>
+      <w:pPr>
+        <w:rPr>
+          <w:lang w:val="en-GB"/>
+        </w:rPr>
+      </w:pPr>
+      <w:r>
+        <w:rPr>
+          <w:lang w:val="en-GB"/>
+        </w:rPr>
+        <w:t xml:space="preserve">&lt;p&gt;Note that we also use the </w:t>
+      </w:r>
+      <w:proofErr w:type="spellStart"/>
+      <w:r>
+        <w:rPr>
+          <w:lang w:val="en-GB"/>
+        </w:rPr>
+        <w:t>clearfix</w:t>
+      </w:r>
+      <w:proofErr w:type="spellEnd"/>
+      <w:r>
+        <w:rPr>
+          <w:lang w:val="en-GB"/>
+        </w:rPr>
+        <w:t xml:space="preserve"> hack to take care of the layout flow, and that we add the box-sizing property to make sure that the image container doesn't break due to extra padding. Try to remove this code to see the </w:t>
+      </w:r>
+      <w:proofErr w:type="gramStart"/>
+      <w:r>
+        <w:rPr>
+          <w:lang w:val="en-GB"/>
+        </w:rPr>
+        <w:t>effect.&lt;</w:t>
+      </w:r>
+      <w:proofErr w:type="gramEnd"/>
+      <w:r>
+        <w:rPr>
+          <w:lang w:val="en-GB"/>
+        </w:rPr>
+        <w:t>/p&gt;</w:t>
+      </w:r>
+    </w:p>
+    <w:p>
+      <w:r>
+        <w:t>&lt;/</w:t>
+      </w:r>
+      <w:proofErr w:type="spellStart"/>
+      <w:r>
+        <w:t>body</w:t>
+      </w:r>
+      <w:proofErr w:type="spellEnd"/>
+      <w:r>
+        <w:t>&gt;</w:t>
+      </w:r>
+      <w:r>
+        <w:br/>
+      </w:r>
+      <w:r>
+        <w:t>&lt;/</w:t>
+      </w:r>
+      <w:proofErr w:type="spellStart"/>
+      <w:r>
+        <w:t>html</w:t>
+      </w:r>
+      <w:proofErr w:type="spellEnd"/>
+      <w:r>
+        <w:t>&gt;</w:t>
+      </w:r>
+    </w:p>
+    <w:p>
+      <w:pPr>
+        <w:rPr>
           <w:rFonts w:asciiTheme="majorHAnsi" w:eastAsiaTheme="majorEastAsia" w:hAnsiTheme="majorHAnsi" w:cstheme="majorBidi"/>
           <w:color w:val="2F5496" w:themeColor="accent1" w:themeShade="BF"/>
           <w:sz w:val="32"/>
           <w:szCs w:val="32"/>
-          <w:lang w:val="en-GB"/>
-        </w:rPr>
-      </w:pPr>
-      <w:r>
-        <w:rPr>
-          <w:lang w:val="en-GB"/>
-        </w:rPr>
+        </w:rPr>
+      </w:pPr>
+      <w:r>
+        <w:lastRenderedPageBreak/>
         <w:br w:type="page"/>
       </w:r>
     </w:p>
     <w:p>
       <w:pPr>
         <w:pStyle w:val="berschrift1"/>
-        <w:rPr>
-          <w:lang w:val="en-GB"/>
-        </w:rPr>
-      </w:pPr>
-      <w:bookmarkStart w:id="23" w:name="_GoBack"/>
-      <w:bookmarkEnd w:id="23"/>
-      <w:proofErr w:type="spellStart"/>
-      <w:r>
-        <w:rPr>
-          <w:lang w:val="en-GB"/>
-        </w:rPr>
+      </w:pPr>
+      <w:r>
         <w:lastRenderedPageBreak/>
         <w:t>Größenangaben</w:t>
       </w:r>
-      <w:proofErr w:type="spellEnd"/>
-    </w:p>
-    <w:p>
-      <w:pPr>
-        <w:rPr>
-          <w:lang w:val="en-GB"/>
-        </w:rPr>
-      </w:pPr>
-    </w:p>
-    <w:p>
-      <w:pPr>
-        <w:rPr>
-          <w:lang w:val="en-GB"/>
-        </w:rPr>
-      </w:pPr>
-    </w:p>
-    <w:p>
-      <w:pPr>
-        <w:rPr>
-          <w:lang w:val="en-GB"/>
-        </w:rPr>
-      </w:pPr>
-      <w:r>
-        <w:rPr>
-          <w:lang w:val="en-GB"/>
-        </w:rPr>
+    </w:p>
+    <w:p/>
+    <w:p/>
+    <w:p>
+      <w:r>
         <w:br w:type="page"/>
       </w:r>
     </w:p>
@@ -33493,6 +34338,7 @@
   <w:style w:type="character" w:default="1" w:styleId="Absatz-Standardschriftart">
     <w:name w:val="Default Paragraph Font"/>
     <w:uiPriority w:val="1"/>
+    <w:semiHidden/>
     <w:unhideWhenUsed/>
   </w:style>
   <w:style w:type="table" w:default="1" w:styleId="NormaleTabelle">
@@ -34358,7 +35204,7 @@
 </file>
 
 <file path=customXml/itemProps2.xml><?xml version="1.0" encoding="utf-8"?>
-<ds:datastoreItem xmlns:ds="http://schemas.openxmlformats.org/officeDocument/2006/customXml" ds:itemID="{9A3F025B-90D5-45AD-82DD-89F7116BD000}">
+<ds:datastoreItem xmlns:ds="http://schemas.openxmlformats.org/officeDocument/2006/customXml" ds:itemID="{4134C332-45A1-421C-BA38-10C0826D8BDF}">
   <ds:schemaRefs>
     <ds:schemaRef ds:uri="http://schemas.openxmlformats.org/officeDocument/2006/bibliography"/>
   </ds:schemaRefs>

</xml_diff>